<commit_message>
setup database setup api setup testing setup password encode setup env...
</commit_message>
<xml_diff>
--- a/docs/Task Management App Documentation.docx
+++ b/docs/Task Management App Documentation.docx
@@ -4,50 +4,29 @@
   <w:body>
     <w:p>
       <w:pPr>
-        <w:rPr>
+        <w:jc w:val="center"/>
+        <w:rPr>
+          <w:rFonts w:asciiTheme="majorHAnsi" w:hAnsiTheme="majorHAnsi" w:cstheme="majorHAnsi"/>
+          <w:sz w:val="34"/>
+          <w:szCs w:val="34"/>
           <w:lang w:val="en-US"/>
         </w:rPr>
       </w:pPr>
       <w:r>
         <w:rPr>
-          <w:b/>
-          <w:bCs/>
-          <w:lang w:val="en-US"/>
-        </w:rPr>
-        <w:t>Assignment Title:</w:t>
-      </w:r>
-      <w:r>
-        <w:rPr>
-          <w:lang w:val="en-US"/>
-        </w:rPr>
-        <w:t xml:space="preserve"> Comprehensive Software Development Project: SQL, Go, and Flutter Integration</w:t>
+          <w:rFonts w:asciiTheme="majorHAnsi" w:hAnsiTheme="majorHAnsi" w:cstheme="majorHAnsi"/>
+          <w:sz w:val="34"/>
+          <w:szCs w:val="34"/>
+          <w:lang w:val="en-US"/>
+        </w:rPr>
+        <w:t>Comprehensive Software Development Project: SQL, Go, and Flutter Integration</w:t>
       </w:r>
     </w:p>
     <w:p>
       <w:pPr>
         <w:rPr>
-          <w:lang w:val="en-US"/>
-        </w:rPr>
-      </w:pPr>
-      <w:r>
-        <w:rPr>
           <w:b/>
           <w:bCs/>
-          <w:lang w:val="en-US"/>
-        </w:rPr>
-        <w:t>Objective:</w:t>
-      </w:r>
-      <w:r>
-        <w:rPr>
-          <w:lang w:val="en-US"/>
-        </w:rPr>
-        <w:br/>
-        <w:t>Develop a full-stack software application that incorporates a SQL database, a Go-based backend, and a Flutter/Dart frontend. The project should demonstrate your ability to design, implement, and integrate various technologies effectively.</w:t>
-      </w:r>
-    </w:p>
-    <w:p>
-      <w:pPr>
-        <w:rPr>
           <w:lang w:val="en-US"/>
         </w:rPr>
       </w:pPr>
@@ -64,21 +43,14 @@
           <w:bCs/>
           <w:lang w:val="en-US"/>
         </w:rPr>
-        <w:t>Idea</w:t>
-      </w:r>
-      <w:r>
-        <w:rPr>
-          <w:b/>
-          <w:bCs/>
+        <w:t>Objective:</w:t>
+      </w:r>
+      <w:r>
+        <w:rPr>
           <w:lang w:val="en-US"/>
         </w:rPr>
         <w:br/>
-      </w:r>
-      <w:r>
-        <w:rPr>
-          <w:lang w:val="en-US"/>
-        </w:rPr>
-        <w:t>Create a task management app / note for To-Do app</w:t>
+        <w:t>Develop a full-stack software application that incorporates a SQL database, a Go-based backend, and a Flutter/Dart frontend. The project should demonstrate your ability to design, implement, and integrate various technologies effectively.</w:t>
       </w:r>
     </w:p>
     <w:p>
@@ -100,26 +72,21 @@
           <w:bCs/>
           <w:lang w:val="en-US"/>
         </w:rPr>
-        <w:t>Purpose</w:t>
-      </w:r>
-      <w:r>
-        <w:rPr>
+        <w:t>Idea</w:t>
+      </w:r>
+      <w:r>
+        <w:rPr>
+          <w:b/>
+          <w:bCs/>
           <w:lang w:val="en-US"/>
         </w:rPr>
         <w:br/>
-        <w:t xml:space="preserve">When users come in to the it supports department (to me) I want to be able to quickly write down what they are saying and maybe even use it as a to do </w:t>
-      </w:r>
-      <w:r>
-        <w:rPr>
-          <w:lang w:val="en-US"/>
-        </w:rPr>
-        <w:t>list,</w:t>
-      </w:r>
-      <w:r>
-        <w:rPr>
-          <w:lang w:val="en-US"/>
-        </w:rPr>
-        <w:t xml:space="preserve"> so I don’t forget to swing by the users department and look at their problem, that they are having.</w:t>
+      </w:r>
+      <w:r>
+        <w:rPr>
+          <w:lang w:val="en-US"/>
+        </w:rPr>
+        <w:t>Create a task management app / note for To-Do app</w:t>
       </w:r>
     </w:p>
     <w:p>
@@ -141,7 +108,38 @@
           <w:bCs/>
           <w:lang w:val="en-US"/>
         </w:rPr>
-        <w:t>SQL Relational diagram:</w:t>
+        <w:t>Purpose</w:t>
+      </w:r>
+      <w:r>
+        <w:rPr>
+          <w:lang w:val="en-US"/>
+        </w:rPr>
+        <w:br/>
+        <w:t xml:space="preserve">When users come in to the it supports department (to me) I want to be able to quickly write down what they are saying and maybe even use it as a to do </w:t>
+      </w:r>
+      <w:r>
+        <w:rPr>
+          <w:lang w:val="en-US"/>
+        </w:rPr>
+        <w:t>list,</w:t>
+      </w:r>
+      <w:r>
+        <w:rPr>
+          <w:lang w:val="en-US"/>
+        </w:rPr>
+        <w:t xml:space="preserve"> so I don’t forget to swing by the </w:t>
+      </w:r>
+      <w:r>
+        <w:rPr>
+          <w:lang w:val="en-US"/>
+        </w:rPr>
+        <w:t>user’s</w:t>
+      </w:r>
+      <w:r>
+        <w:rPr>
+          <w:lang w:val="en-US"/>
+        </w:rPr>
+        <w:t xml:space="preserve"> department and look at their problem, that they are having.</w:t>
       </w:r>
     </w:p>
     <w:p>
@@ -150,15 +148,156 @@
           <w:lang w:val="en-US"/>
         </w:rPr>
       </w:pPr>
-      <w:r>
-        <w:rPr>
-          <w:lang w:val="en-US"/>
-        </w:rPr>
+    </w:p>
+    <w:p>
+      <w:pPr>
+        <w:rPr>
+          <w:lang w:val="en-US"/>
+        </w:rPr>
+      </w:pPr>
+      <w:r>
+        <w:rPr>
+          <w:b/>
+          <w:bCs/>
+          <w:lang w:val="en-US"/>
+        </w:rPr>
+        <w:t>Requirements:</w:t>
+      </w:r>
+      <w:r>
+        <w:rPr>
+          <w:b/>
+          <w:bCs/>
+          <w:lang w:val="en-US"/>
+        </w:rPr>
+        <w:br/>
+      </w:r>
+      <w:r>
+        <w:rPr>
+          <w:lang w:val="en-US"/>
+        </w:rPr>
+        <w:tab/>
+      </w:r>
+      <w:r>
+        <w:rPr>
+          <w:b/>
+          <w:bCs/>
+          <w:lang w:val="en-US"/>
+        </w:rPr>
+        <w:t>Functional:</w:t>
+      </w:r>
+      <w:r>
+        <w:rPr>
+          <w:b/>
+          <w:bCs/>
+          <w:lang w:val="en-US"/>
+        </w:rPr>
+        <w:br/>
+      </w:r>
+      <w:r>
+        <w:rPr>
+          <w:lang w:val="en-US"/>
+        </w:rPr>
+        <w:tab/>
+        <w:t xml:space="preserve">Users can add, edit, delete, and view notes, tasks and categories. </w:t>
+      </w:r>
+    </w:p>
+    <w:p>
+      <w:pPr>
+        <w:rPr>
+          <w:lang w:val="en-US"/>
+        </w:rPr>
+      </w:pPr>
+      <w:r>
+        <w:rPr>
+          <w:lang w:val="en-US"/>
+        </w:rPr>
+        <w:tab/>
+      </w:r>
+      <w:r>
+        <w:rPr>
+          <w:b/>
+          <w:bCs/>
+          <w:lang w:val="en-US"/>
+        </w:rPr>
+        <w:t>Non-Functional:</w:t>
+      </w:r>
+      <w:r>
+        <w:rPr>
+          <w:b/>
+          <w:bCs/>
+          <w:lang w:val="en-US"/>
+        </w:rPr>
+        <w:br/>
+      </w:r>
+      <w:r>
+        <w:rPr>
+          <w:b/>
+          <w:bCs/>
+          <w:lang w:val="en-US"/>
+        </w:rPr>
+        <w:tab/>
+      </w:r>
+      <w:r>
+        <w:rPr>
+          <w:lang w:val="en-US"/>
+        </w:rPr>
+        <w:t>Program must be lightweight.</w:t>
+      </w:r>
+      <w:r>
+        <w:rPr>
+          <w:lang w:val="en-US"/>
+        </w:rPr>
+        <w:br/>
+      </w:r>
+      <w:r>
+        <w:rPr>
+          <w:lang w:val="en-US"/>
+        </w:rPr>
+        <w:tab/>
+        <w:t>Simple</w:t>
+      </w:r>
+      <w:r>
+        <w:rPr>
+          <w:lang w:val="en-US"/>
+        </w:rPr>
+        <w:t xml:space="preserve">, </w:t>
+      </w:r>
+      <w:r>
+        <w:rPr>
+          <w:lang w:val="en-US"/>
+        </w:rPr>
+        <w:t xml:space="preserve">easy and fast to use. </w:t>
+      </w:r>
+    </w:p>
+    <w:p>
+      <w:pPr>
+        <w:rPr>
+          <w:lang w:val="en-US"/>
+        </w:rPr>
+      </w:pPr>
+    </w:p>
+    <w:p>
+      <w:pPr>
+        <w:rPr>
+          <w:lang w:val="en-US"/>
+        </w:rPr>
+      </w:pPr>
+      <w:r>
+        <w:rPr>
+          <w:b/>
+          <w:bCs/>
+          <w:lang w:val="en-US"/>
+        </w:rPr>
+        <w:t>SQL Relational diagram:</w:t>
+      </w:r>
+    </w:p>
+    <w:p>
+      <w:r>
         <w:drawing>
-          <wp:inline distT="0" distB="0" distL="0" distR="0" wp14:anchorId="1DC88F16" wp14:editId="4435B885">
-            <wp:extent cx="5731510" cy="1934210"/>
-            <wp:effectExtent l="0" t="0" r="2540" b="8890"/>
-            <wp:docPr id="1554583744" name="Billede 1" descr="Et billede, der indeholder skærmbillede, tekst, design&#10;&#10;Automatisk genereret beskrivelse"/>
+          <wp:inline distT="0" distB="0" distL="0" distR="0" wp14:anchorId="72DE8C22" wp14:editId="27E6DFDD">
+            <wp:extent cx="5731510" cy="2041525"/>
+            <wp:effectExtent l="0" t="0" r="2540" b="0"/>
+            <wp:docPr id="656981330" name="Billede 1" descr="Et billede, der indeholder skærmbillede, 3D-modellering, Multimediesoftware, Grafiksoftware&#10;&#10;Automatisk genereret beskrivelse"/>
             <wp:cNvGraphicFramePr>
               <a:graphicFrameLocks xmlns:a="http://schemas.openxmlformats.org/drawingml/2006/main" noChangeAspect="1"/>
             </wp:cNvGraphicFramePr>
@@ -166,7 +305,7 @@
               <a:graphicData uri="http://schemas.openxmlformats.org/drawingml/2006/picture">
                 <pic:pic xmlns:pic="http://schemas.openxmlformats.org/drawingml/2006/picture">
                   <pic:nvPicPr>
-                    <pic:cNvPr id="1554583744" name="Billede 1" descr="Et billede, der indeholder skærmbillede, tekst, design&#10;&#10;Automatisk genereret beskrivelse"/>
+                    <pic:cNvPr id="656981330" name="Billede 1" descr="Et billede, der indeholder skærmbillede, 3D-modellering, Multimediesoftware, Grafiksoftware&#10;&#10;Automatisk genereret beskrivelse"/>
                     <pic:cNvPicPr/>
                   </pic:nvPicPr>
                   <pic:blipFill>
@@ -178,7 +317,7 @@
                   <pic:spPr>
                     <a:xfrm>
                       <a:off x="0" y="0"/>
-                      <a:ext cx="5731510" cy="1934210"/>
+                      <a:ext cx="5731510" cy="2041525"/>
                     </a:xfrm>
                     <a:prstGeom prst="rect">
                       <a:avLst/>
@@ -190,13 +329,6 @@
           </wp:inline>
         </w:drawing>
       </w:r>
-    </w:p>
-    <w:p>
-      <w:pPr>
-        <w:rPr>
-          <w:lang w:val="en-US"/>
-        </w:rPr>
-      </w:pPr>
     </w:p>
     <w:sectPr>
       <w:pgSz w:w="11906" w:h="16838"/>

</xml_diff>